<commit_message>
Inventory Finished, PowerUps Added and map placed, controller support added and made a ending.
</commit_message>
<xml_diff>
--- a/Documents/Verslag.docx
+++ b/Documents/Verslag.docx
@@ -1,6 +1,6 @@
 
 <file path=word/document.xml><?xml version="1.0" encoding="utf-8"?>
-<w:document xmlns:wpc="http://schemas.microsoft.com/office/word/2010/wordprocessingCanvas" xmlns:mc="http://schemas.openxmlformats.org/markup-compatibility/2006" xmlns:o="urn:schemas-microsoft-com:office:office" xmlns:r="http://schemas.openxmlformats.org/officeDocument/2006/relationships" xmlns:m="http://schemas.openxmlformats.org/officeDocument/2006/math" xmlns:v="urn:schemas-microsoft-com:vml" xmlns:wp14="http://schemas.microsoft.com/office/word/2010/wordprocessingDrawing" xmlns:wp="http://schemas.openxmlformats.org/drawingml/2006/wordprocessingDrawing" xmlns:w10="urn:schemas-microsoft-com:office:word" xmlns:w="http://schemas.openxmlformats.org/wordprocessingml/2006/main" xmlns:w14="http://schemas.microsoft.com/office/word/2010/wordml" xmlns:w15="http://schemas.microsoft.com/office/word/2012/wordml" xmlns:wpg="http://schemas.microsoft.com/office/word/2010/wordprocessingGroup" xmlns:wpi="http://schemas.microsoft.com/office/word/2010/wordprocessingInk" xmlns:wne="http://schemas.microsoft.com/office/word/2006/wordml" xmlns:wps="http://schemas.microsoft.com/office/word/2010/wordprocessingShape" mc:Ignorable="w14 w15 wp14">
+<w:document xmlns:wpc="http://schemas.microsoft.com/office/word/2010/wordprocessingCanvas" xmlns:cx="http://schemas.microsoft.com/office/drawing/2014/chartex" xmlns:cx1="http://schemas.microsoft.com/office/drawing/2015/9/8/chartex" xmlns:cx2="http://schemas.microsoft.com/office/drawing/2015/10/21/chartex" xmlns:cx3="http://schemas.microsoft.com/office/drawing/2016/5/9/chartex" xmlns:cx4="http://schemas.microsoft.com/office/drawing/2016/5/10/chartex" xmlns:cx5="http://schemas.microsoft.com/office/drawing/2016/5/11/chartex" xmlns:cx6="http://schemas.microsoft.com/office/drawing/2016/5/12/chartex" xmlns:cx7="http://schemas.microsoft.com/office/drawing/2016/5/13/chartex" xmlns:cx8="http://schemas.microsoft.com/office/drawing/2016/5/14/chartex" xmlns:mc="http://schemas.openxmlformats.org/markup-compatibility/2006" xmlns:aink="http://schemas.microsoft.com/office/drawing/2016/ink" xmlns:am3d="http://schemas.microsoft.com/office/drawing/2017/model3d" xmlns:o="urn:schemas-microsoft-com:office:office" xmlns:r="http://schemas.openxmlformats.org/officeDocument/2006/relationships" xmlns:m="http://schemas.openxmlformats.org/officeDocument/2006/math" xmlns:v="urn:schemas-microsoft-com:vml" xmlns:wp14="http://schemas.microsoft.com/office/word/2010/wordprocessingDrawing" xmlns:wp="http://schemas.openxmlformats.org/drawingml/2006/wordprocessingDrawing" xmlns:w10="urn:schemas-microsoft-com:office:word" xmlns:w="http://schemas.openxmlformats.org/wordprocessingml/2006/main" xmlns:w14="http://schemas.microsoft.com/office/word/2010/wordml" xmlns:w15="http://schemas.microsoft.com/office/word/2012/wordml" xmlns:w16cid="http://schemas.microsoft.com/office/word/2016/wordml/cid" xmlns:w16se="http://schemas.microsoft.com/office/word/2015/wordml/symex" xmlns:wpg="http://schemas.microsoft.com/office/word/2010/wordprocessingGroup" xmlns:wpi="http://schemas.microsoft.com/office/word/2010/wordprocessingInk" xmlns:wne="http://schemas.microsoft.com/office/word/2006/wordml" xmlns:wps="http://schemas.microsoft.com/office/word/2010/wordprocessingShape" mc:Ignorable="w14 w15 w16se w16cid wp14">
   <w:body>
     <w:p>
       <w:pPr>
@@ -44,6 +44,7 @@
           <w:szCs w:val="72"/>
         </w:rPr>
       </w:pPr>
+      <w:proofErr w:type="spellStart"/>
       <w:r>
         <w:rPr>
           <w:sz w:val="56"/>
@@ -51,6 +52,7 @@
         </w:rPr>
         <w:t>Prodigium</w:t>
       </w:r>
+      <w:proofErr w:type="spellEnd"/>
     </w:p>
     <w:p>
       <w:pPr>
@@ -255,7 +257,23 @@
           <w:sz w:val="28"/>
           <w:szCs w:val="28"/>
         </w:rPr>
-        <w:t xml:space="preserve"> Repository.</w:t>
+        <w:t xml:space="preserve"> </w:t>
+      </w:r>
+      <w:proofErr w:type="spellStart"/>
+      <w:r>
+        <w:rPr>
+          <w:sz w:val="28"/>
+          <w:szCs w:val="28"/>
+        </w:rPr>
+        <w:t>Repository</w:t>
+      </w:r>
+      <w:proofErr w:type="spellEnd"/>
+      <w:r>
+        <w:rPr>
+          <w:sz w:val="28"/>
+          <w:szCs w:val="28"/>
+        </w:rPr>
+        <w:t>.</w:t>
       </w:r>
     </w:p>
     <w:p>
@@ -275,7 +293,23 @@
           <w:sz w:val="28"/>
           <w:szCs w:val="28"/>
         </w:rPr>
-        <w:t>Voeg models toe van de</w:t>
+        <w:t xml:space="preserve">Voeg </w:t>
+      </w:r>
+      <w:proofErr w:type="spellStart"/>
+      <w:r>
+        <w:rPr>
+          <w:sz w:val="28"/>
+          <w:szCs w:val="28"/>
+        </w:rPr>
+        <w:t>models</w:t>
+      </w:r>
+      <w:proofErr w:type="spellEnd"/>
+      <w:r>
+        <w:rPr>
+          <w:sz w:val="28"/>
+          <w:szCs w:val="28"/>
+        </w:rPr>
+        <w:t xml:space="preserve"> toe van de</w:t>
       </w:r>
       <w:r>
         <w:rPr>
@@ -359,7 +393,23 @@
           <w:sz w:val="28"/>
           <w:szCs w:val="28"/>
         </w:rPr>
-        <w:t xml:space="preserve"> player </w:t>
+        <w:t xml:space="preserve"> </w:t>
+      </w:r>
+      <w:proofErr w:type="spellStart"/>
+      <w:r>
+        <w:rPr>
+          <w:sz w:val="28"/>
+          <w:szCs w:val="28"/>
+        </w:rPr>
+        <w:t>player</w:t>
+      </w:r>
+      <w:proofErr w:type="spellEnd"/>
+      <w:r>
+        <w:rPr>
+          <w:sz w:val="28"/>
+          <w:szCs w:val="28"/>
+        </w:rPr>
+        <w:t xml:space="preserve"> </w:t>
       </w:r>
       <w:r>
         <w:rPr>
@@ -393,7 +443,23 @@
           <w:sz w:val="28"/>
           <w:szCs w:val="28"/>
         </w:rPr>
-        <w:t xml:space="preserve"> player </w:t>
+        <w:t xml:space="preserve"> </w:t>
+      </w:r>
+      <w:proofErr w:type="spellStart"/>
+      <w:r>
+        <w:rPr>
+          <w:sz w:val="28"/>
+          <w:szCs w:val="28"/>
+        </w:rPr>
+        <w:t>player</w:t>
+      </w:r>
+      <w:proofErr w:type="spellEnd"/>
+      <w:r>
+        <w:rPr>
+          <w:sz w:val="28"/>
+          <w:szCs w:val="28"/>
+        </w:rPr>
+        <w:t xml:space="preserve"> </w:t>
       </w:r>
       <w:r>
         <w:rPr>
@@ -434,7 +500,39 @@
           <w:sz w:val="28"/>
           <w:szCs w:val="28"/>
         </w:rPr>
-        <w:t xml:space="preserve"> player health &amp; death.</w:t>
+        <w:t xml:space="preserve"> </w:t>
+      </w:r>
+      <w:proofErr w:type="spellStart"/>
+      <w:r>
+        <w:rPr>
+          <w:sz w:val="28"/>
+          <w:szCs w:val="28"/>
+        </w:rPr>
+        <w:t>player</w:t>
+      </w:r>
+      <w:proofErr w:type="spellEnd"/>
+      <w:r>
+        <w:rPr>
+          <w:sz w:val="28"/>
+          <w:szCs w:val="28"/>
+        </w:rPr>
+        <w:t xml:space="preserve"> health &amp; </w:t>
+      </w:r>
+      <w:proofErr w:type="spellStart"/>
+      <w:r>
+        <w:rPr>
+          <w:sz w:val="28"/>
+          <w:szCs w:val="28"/>
+        </w:rPr>
+        <w:t>death</w:t>
+      </w:r>
+      <w:proofErr w:type="spellEnd"/>
+      <w:r>
+        <w:rPr>
+          <w:sz w:val="28"/>
+          <w:szCs w:val="28"/>
+        </w:rPr>
+        <w:t>.</w:t>
       </w:r>
     </w:p>
     <w:p>
@@ -454,7 +552,23 @@
           <w:sz w:val="28"/>
           <w:szCs w:val="28"/>
         </w:rPr>
-        <w:t>voeg Player Animatie</w:t>
+        <w:t xml:space="preserve">voeg </w:t>
+      </w:r>
+      <w:proofErr w:type="spellStart"/>
+      <w:r>
+        <w:rPr>
+          <w:sz w:val="28"/>
+          <w:szCs w:val="28"/>
+        </w:rPr>
+        <w:t>Player</w:t>
+      </w:r>
+      <w:proofErr w:type="spellEnd"/>
+      <w:r>
+        <w:rPr>
+          <w:sz w:val="28"/>
+          <w:szCs w:val="28"/>
+        </w:rPr>
+        <w:t xml:space="preserve"> Animatie</w:t>
       </w:r>
       <w:r>
         <w:rPr>
@@ -546,6 +660,7 @@
         </w:rPr>
         <w:t xml:space="preserve"> </w:t>
       </w:r>
+      <w:proofErr w:type="spellStart"/>
       <w:r>
         <w:rPr>
           <w:sz w:val="28"/>
@@ -553,6 +668,7 @@
         </w:rPr>
         <w:t>Overworld</w:t>
       </w:r>
+      <w:proofErr w:type="spellEnd"/>
       <w:r>
         <w:rPr>
           <w:sz w:val="28"/>
@@ -674,8 +790,17 @@
           <w:sz w:val="28"/>
           <w:szCs w:val="28"/>
         </w:rPr>
-        <w:t>3 levels/dungeons</w:t>
-      </w:r>
+        <w:t>3 levels/</w:t>
+      </w:r>
+      <w:proofErr w:type="spellStart"/>
+      <w:r>
+        <w:rPr>
+          <w:sz w:val="28"/>
+          <w:szCs w:val="28"/>
+        </w:rPr>
+        <w:t>dungeons</w:t>
+      </w:r>
+      <w:proofErr w:type="spellEnd"/>
     </w:p>
     <w:p>
       <w:pPr>
@@ -867,6 +992,7 @@
         </w:rPr>
         <w:t xml:space="preserve">Voeg </w:t>
       </w:r>
+      <w:proofErr w:type="spellStart"/>
       <w:r>
         <w:rPr>
           <w:sz w:val="28"/>
@@ -874,6 +1000,7 @@
         </w:rPr>
         <w:t>Collectibles</w:t>
       </w:r>
+      <w:proofErr w:type="spellEnd"/>
       <w:r>
         <w:rPr>
           <w:sz w:val="28"/>
@@ -976,7 +1103,23 @@
           <w:sz w:val="28"/>
           <w:szCs w:val="28"/>
         </w:rPr>
-        <w:t>Voeg main menu toe</w:t>
+        <w:t xml:space="preserve">Voeg </w:t>
+      </w:r>
+      <w:proofErr w:type="spellStart"/>
+      <w:r>
+        <w:rPr>
+          <w:sz w:val="28"/>
+          <w:szCs w:val="28"/>
+        </w:rPr>
+        <w:t>main</w:t>
+      </w:r>
+      <w:proofErr w:type="spellEnd"/>
+      <w:r>
+        <w:rPr>
+          <w:sz w:val="28"/>
+          <w:szCs w:val="28"/>
+        </w:rPr>
+        <w:t xml:space="preserve"> menu toe</w:t>
       </w:r>
     </w:p>
     <w:p>
@@ -1547,6 +1690,7 @@
           <w:szCs w:val="56"/>
         </w:rPr>
       </w:pPr>
+      <w:proofErr w:type="spellStart"/>
       <w:r>
         <w:rPr>
           <w:sz w:val="56"/>
@@ -1554,6 +1698,7 @@
         </w:rPr>
         <w:t>Prodigium</w:t>
       </w:r>
+      <w:proofErr w:type="spellEnd"/>
     </w:p>
     <w:p>
       <w:pPr>
@@ -1810,8 +1955,33 @@
           <w:sz w:val="28"/>
           <w:szCs w:val="28"/>
         </w:rPr>
-        <w:t>Strong Reflection Studios</w:t>
-      </w:r>
+        <w:t xml:space="preserve">Strong </w:t>
+      </w:r>
+      <w:proofErr w:type="spellStart"/>
+      <w:r>
+        <w:rPr>
+          <w:sz w:val="28"/>
+          <w:szCs w:val="28"/>
+        </w:rPr>
+        <w:t>Reflection</w:t>
+      </w:r>
+      <w:proofErr w:type="spellEnd"/>
+      <w:r>
+        <w:rPr>
+          <w:sz w:val="28"/>
+          <w:szCs w:val="28"/>
+        </w:rPr>
+        <w:t xml:space="preserve"> </w:t>
+      </w:r>
+      <w:proofErr w:type="spellStart"/>
+      <w:r>
+        <w:rPr>
+          <w:sz w:val="28"/>
+          <w:szCs w:val="28"/>
+        </w:rPr>
+        <w:t>Studios</w:t>
+      </w:r>
+      <w:proofErr w:type="spellEnd"/>
     </w:p>
     <w:p>
       <w:pPr>
@@ -2124,8 +2294,33 @@
           <w:sz w:val="28"/>
           <w:szCs w:val="28"/>
         </w:rPr>
-        <w:t>Een repository aangemaakt, planning en beginnen met toevoegen van models</w:t>
-      </w:r>
+        <w:t xml:space="preserve">Een </w:t>
+      </w:r>
+      <w:proofErr w:type="spellStart"/>
+      <w:r>
+        <w:rPr>
+          <w:sz w:val="28"/>
+          <w:szCs w:val="28"/>
+        </w:rPr>
+        <w:t>repository</w:t>
+      </w:r>
+      <w:proofErr w:type="spellEnd"/>
+      <w:r>
+        <w:rPr>
+          <w:sz w:val="28"/>
+          <w:szCs w:val="28"/>
+        </w:rPr>
+        <w:t xml:space="preserve"> aangemaakt, planning en beginnen met toevoegen van </w:t>
+      </w:r>
+      <w:proofErr w:type="spellStart"/>
+      <w:r>
+        <w:rPr>
+          <w:sz w:val="28"/>
+          <w:szCs w:val="28"/>
+        </w:rPr>
+        <w:t>models</w:t>
+      </w:r>
+      <w:proofErr w:type="spellEnd"/>
     </w:p>
     <w:p>
       <w:pPr>
@@ -2266,12 +2461,37 @@
         </w:rPr>
         <w:t xml:space="preserve"> </w:t>
       </w:r>
-      <w:r>
-        <w:rPr>
-          <w:sz w:val="28"/>
-          <w:szCs w:val="28"/>
-        </w:rPr>
-        <w:t>Main menu, Pause game toegevoegd</w:t>
+      <w:proofErr w:type="spellStart"/>
+      <w:r>
+        <w:rPr>
+          <w:sz w:val="28"/>
+          <w:szCs w:val="28"/>
+        </w:rPr>
+        <w:t>Main</w:t>
+      </w:r>
+      <w:proofErr w:type="spellEnd"/>
+      <w:r>
+        <w:rPr>
+          <w:sz w:val="28"/>
+          <w:szCs w:val="28"/>
+        </w:rPr>
+        <w:t xml:space="preserve"> menu, </w:t>
+      </w:r>
+      <w:proofErr w:type="spellStart"/>
+      <w:r>
+        <w:rPr>
+          <w:sz w:val="28"/>
+          <w:szCs w:val="28"/>
+        </w:rPr>
+        <w:t>Pause</w:t>
+      </w:r>
+      <w:proofErr w:type="spellEnd"/>
+      <w:r>
+        <w:rPr>
+          <w:sz w:val="28"/>
+          <w:szCs w:val="28"/>
+        </w:rPr>
+        <w:t xml:space="preserve"> game toegevoegd</w:t>
       </w:r>
     </w:p>
     <w:p>
@@ -2348,7 +2568,39 @@
           <w:sz w:val="28"/>
           <w:szCs w:val="28"/>
         </w:rPr>
-        <w:t>Tutorial level afgemaakt. Overworld level afgemaakt. Middeleeuwse models toegevoegd.</w:t>
+        <w:t xml:space="preserve">Tutorial level afgemaakt. </w:t>
+      </w:r>
+      <w:proofErr w:type="spellStart"/>
+      <w:r>
+        <w:rPr>
+          <w:sz w:val="28"/>
+          <w:szCs w:val="28"/>
+        </w:rPr>
+        <w:t>Overworld</w:t>
+      </w:r>
+      <w:proofErr w:type="spellEnd"/>
+      <w:r>
+        <w:rPr>
+          <w:sz w:val="28"/>
+          <w:szCs w:val="28"/>
+        </w:rPr>
+        <w:t xml:space="preserve"> level afgemaakt. Middeleeuwse </w:t>
+      </w:r>
+      <w:proofErr w:type="spellStart"/>
+      <w:r>
+        <w:rPr>
+          <w:sz w:val="28"/>
+          <w:szCs w:val="28"/>
+        </w:rPr>
+        <w:t>models</w:t>
+      </w:r>
+      <w:proofErr w:type="spellEnd"/>
+      <w:r>
+        <w:rPr>
+          <w:sz w:val="28"/>
+          <w:szCs w:val="28"/>
+        </w:rPr>
+        <w:t xml:space="preserve"> toegevoegd.</w:t>
       </w:r>
     </w:p>
     <w:p>
@@ -2402,7 +2654,39 @@
           <w:sz w:val="28"/>
           <w:szCs w:val="28"/>
         </w:rPr>
-        <w:t>pad naar levels toegevoegd, Sword collider toegevoegd, speler error gefixed.</w:t>
+        <w:t xml:space="preserve">pad naar levels toegevoegd, </w:t>
+      </w:r>
+      <w:proofErr w:type="spellStart"/>
+      <w:r>
+        <w:rPr>
+          <w:sz w:val="28"/>
+          <w:szCs w:val="28"/>
+        </w:rPr>
+        <w:t>Sword</w:t>
+      </w:r>
+      <w:proofErr w:type="spellEnd"/>
+      <w:r>
+        <w:rPr>
+          <w:sz w:val="28"/>
+          <w:szCs w:val="28"/>
+        </w:rPr>
+        <w:t xml:space="preserve"> collider toegevoegd, speler error </w:t>
+      </w:r>
+      <w:proofErr w:type="spellStart"/>
+      <w:r>
+        <w:rPr>
+          <w:sz w:val="28"/>
+          <w:szCs w:val="28"/>
+        </w:rPr>
+        <w:t>gefixed</w:t>
+      </w:r>
+      <w:proofErr w:type="spellEnd"/>
+      <w:r>
+        <w:rPr>
+          <w:sz w:val="28"/>
+          <w:szCs w:val="28"/>
+        </w:rPr>
+        <w:t>.</w:t>
       </w:r>
     </w:p>
     <w:p>
@@ -2470,7 +2754,23 @@
           <w:sz w:val="28"/>
           <w:szCs w:val="28"/>
         </w:rPr>
-        <w:t xml:space="preserve"> HUD toegevoegd, Loot drops, speler attack toegevoegd.</w:t>
+        <w:t xml:space="preserve"> HUD toegevoegd, Loot </w:t>
+      </w:r>
+      <w:proofErr w:type="spellStart"/>
+      <w:r>
+        <w:rPr>
+          <w:sz w:val="28"/>
+          <w:szCs w:val="28"/>
+        </w:rPr>
+        <w:t>drops</w:t>
+      </w:r>
+      <w:proofErr w:type="spellEnd"/>
+      <w:r>
+        <w:rPr>
+          <w:sz w:val="28"/>
+          <w:szCs w:val="28"/>
+        </w:rPr>
+        <w:t>, speler attack toegevoegd.</w:t>
       </w:r>
     </w:p>
     <w:p>
@@ -2524,7 +2824,87 @@
           <w:sz w:val="28"/>
           <w:szCs w:val="28"/>
         </w:rPr>
-        <w:t>Testplan, Testform gemaakt. Dungeon 1 afgerond, Vijand gefixed en overworld + dungeon 1 gebaked.</w:t>
+        <w:t xml:space="preserve">Testplan, </w:t>
+      </w:r>
+      <w:proofErr w:type="spellStart"/>
+      <w:r>
+        <w:rPr>
+          <w:sz w:val="28"/>
+          <w:szCs w:val="28"/>
+        </w:rPr>
+        <w:t>Testform</w:t>
+      </w:r>
+      <w:proofErr w:type="spellEnd"/>
+      <w:r>
+        <w:rPr>
+          <w:sz w:val="28"/>
+          <w:szCs w:val="28"/>
+        </w:rPr>
+        <w:t xml:space="preserve"> gemaakt. Dungeon 1 afgerond, Vijand </w:t>
+      </w:r>
+      <w:proofErr w:type="spellStart"/>
+      <w:r>
+        <w:rPr>
+          <w:sz w:val="28"/>
+          <w:szCs w:val="28"/>
+        </w:rPr>
+        <w:t>gefixed</w:t>
+      </w:r>
+      <w:proofErr w:type="spellEnd"/>
+      <w:r>
+        <w:rPr>
+          <w:sz w:val="28"/>
+          <w:szCs w:val="28"/>
+        </w:rPr>
+        <w:t xml:space="preserve"> en </w:t>
+      </w:r>
+      <w:proofErr w:type="spellStart"/>
+      <w:r>
+        <w:rPr>
+          <w:sz w:val="28"/>
+          <w:szCs w:val="28"/>
+        </w:rPr>
+        <w:t>overworld</w:t>
+      </w:r>
+      <w:proofErr w:type="spellEnd"/>
+      <w:r>
+        <w:rPr>
+          <w:sz w:val="28"/>
+          <w:szCs w:val="28"/>
+        </w:rPr>
+        <w:t xml:space="preserve"> + </w:t>
+      </w:r>
+      <w:proofErr w:type="spellStart"/>
+      <w:r>
+        <w:rPr>
+          <w:sz w:val="28"/>
+          <w:szCs w:val="28"/>
+        </w:rPr>
+        <w:t>dungeon</w:t>
+      </w:r>
+      <w:proofErr w:type="spellEnd"/>
+      <w:r>
+        <w:rPr>
+          <w:sz w:val="28"/>
+          <w:szCs w:val="28"/>
+        </w:rPr>
+        <w:t xml:space="preserve"> 1 </w:t>
+      </w:r>
+      <w:proofErr w:type="spellStart"/>
+      <w:r>
+        <w:rPr>
+          <w:sz w:val="28"/>
+          <w:szCs w:val="28"/>
+        </w:rPr>
+        <w:t>gebaked</w:t>
+      </w:r>
+      <w:proofErr w:type="spellEnd"/>
+      <w:r>
+        <w:rPr>
+          <w:sz w:val="28"/>
+          <w:szCs w:val="28"/>
+        </w:rPr>
+        <w:t>.</w:t>
       </w:r>
     </w:p>
     <w:p>
@@ -2580,6 +2960,228 @@
         </w:rPr>
         <w:t>Test analyse, evaluatie gemaakt.</w:t>
       </w:r>
+      <w:r>
+        <w:rPr>
+          <w:sz w:val="28"/>
+          <w:szCs w:val="28"/>
+        </w:rPr>
+        <w:t xml:space="preserve"> </w:t>
+      </w:r>
+      <w:r>
+        <w:rPr>
+          <w:sz w:val="28"/>
+          <w:szCs w:val="28"/>
+          <w:lang w:val="en-US"/>
+        </w:rPr>
+        <w:t xml:space="preserve">Boss script + </w:t>
+      </w:r>
+      <w:proofErr w:type="spellStart"/>
+      <w:r>
+        <w:rPr>
+          <w:sz w:val="28"/>
+          <w:szCs w:val="28"/>
+          <w:lang w:val="en-US"/>
+        </w:rPr>
+        <w:t>animaties</w:t>
+      </w:r>
+      <w:proofErr w:type="spellEnd"/>
+      <w:r>
+        <w:rPr>
+          <w:sz w:val="28"/>
+          <w:szCs w:val="28"/>
+          <w:lang w:val="en-US"/>
+        </w:rPr>
+        <w:t xml:space="preserve">, Dungeon 2 </w:t>
+      </w:r>
+      <w:proofErr w:type="spellStart"/>
+      <w:r>
+        <w:rPr>
+          <w:sz w:val="28"/>
+          <w:szCs w:val="28"/>
+          <w:lang w:val="en-US"/>
+        </w:rPr>
+        <w:t>en</w:t>
+      </w:r>
+      <w:proofErr w:type="spellEnd"/>
+      <w:r>
+        <w:rPr>
+          <w:sz w:val="28"/>
+          <w:szCs w:val="28"/>
+          <w:lang w:val="en-US"/>
+        </w:rPr>
+        <w:t xml:space="preserve"> Boss level </w:t>
+      </w:r>
+      <w:proofErr w:type="spellStart"/>
+      <w:r>
+        <w:rPr>
+          <w:sz w:val="28"/>
+          <w:szCs w:val="28"/>
+          <w:lang w:val="en-US"/>
+        </w:rPr>
+        <w:t>gemaakt</w:t>
+      </w:r>
+      <w:proofErr w:type="spellEnd"/>
+      <w:r>
+        <w:rPr>
+          <w:sz w:val="28"/>
+          <w:szCs w:val="28"/>
+          <w:lang w:val="en-US"/>
+        </w:rPr>
+        <w:t xml:space="preserve">. Tutorial + </w:t>
+      </w:r>
+      <w:proofErr w:type="spellStart"/>
+      <w:r>
+        <w:rPr>
+          <w:sz w:val="28"/>
+          <w:szCs w:val="28"/>
+          <w:lang w:val="en-US"/>
+        </w:rPr>
+        <w:t>despawn</w:t>
+      </w:r>
+      <w:proofErr w:type="spellEnd"/>
+      <w:r>
+        <w:rPr>
+          <w:sz w:val="28"/>
+          <w:szCs w:val="28"/>
+          <w:lang w:val="en-US"/>
+        </w:rPr>
+        <w:t xml:space="preserve"> script. </w:t>
+      </w:r>
+      <w:r>
+        <w:rPr>
+          <w:sz w:val="28"/>
+          <w:szCs w:val="28"/>
+        </w:rPr>
+        <w:t xml:space="preserve">Extra </w:t>
+      </w:r>
+      <w:proofErr w:type="spellStart"/>
+      <w:r>
+        <w:rPr>
+          <w:sz w:val="28"/>
+          <w:szCs w:val="28"/>
+        </w:rPr>
+        <w:t>Textures</w:t>
+      </w:r>
+      <w:proofErr w:type="spellEnd"/>
+      <w:r>
+        <w:rPr>
+          <w:sz w:val="28"/>
+          <w:szCs w:val="28"/>
+        </w:rPr>
+        <w:t xml:space="preserve"> + </w:t>
+      </w:r>
+      <w:proofErr w:type="spellStart"/>
+      <w:r>
+        <w:rPr>
+          <w:sz w:val="28"/>
+          <w:szCs w:val="28"/>
+        </w:rPr>
+        <w:t>props</w:t>
+      </w:r>
+      <w:proofErr w:type="spellEnd"/>
+      <w:r>
+        <w:rPr>
+          <w:sz w:val="28"/>
+          <w:szCs w:val="28"/>
+        </w:rPr>
+        <w:t xml:space="preserve"> toegevoegd aan de levels. Health </w:t>
+      </w:r>
+      <w:proofErr w:type="spellStart"/>
+      <w:r>
+        <w:rPr>
+          <w:sz w:val="28"/>
+          <w:szCs w:val="28"/>
+        </w:rPr>
+        <w:t>s</w:t>
+      </w:r>
+      <w:r>
+        <w:rPr>
+          <w:sz w:val="28"/>
+          <w:szCs w:val="28"/>
+        </w:rPr>
+        <w:t>prite</w:t>
+      </w:r>
+      <w:proofErr w:type="spellEnd"/>
+      <w:r>
+        <w:rPr>
+          <w:sz w:val="28"/>
+          <w:szCs w:val="28"/>
+        </w:rPr>
+        <w:t xml:space="preserve"> in </w:t>
+      </w:r>
+      <w:proofErr w:type="spellStart"/>
+      <w:r>
+        <w:rPr>
+          <w:sz w:val="28"/>
+          <w:szCs w:val="28"/>
+        </w:rPr>
+        <w:t>hud</w:t>
+      </w:r>
+      <w:proofErr w:type="spellEnd"/>
+      <w:r>
+        <w:rPr>
+          <w:sz w:val="28"/>
+          <w:szCs w:val="28"/>
+        </w:rPr>
+        <w:t xml:space="preserve"> toegevoegd, geluiden toegevoegd en inventaris bijna afgerond.</w:t>
+      </w:r>
+    </w:p>
+    <w:p>
+      <w:pPr>
+        <w:rPr>
+          <w:sz w:val="28"/>
+          <w:szCs w:val="28"/>
+        </w:rPr>
+      </w:pPr>
+      <w:r>
+        <w:rPr>
+          <w:b/>
+          <w:sz w:val="28"/>
+          <w:szCs w:val="28"/>
+        </w:rPr>
+        <w:t xml:space="preserve">16 Maart: </w:t>
+      </w:r>
+      <w:r>
+        <w:rPr>
+          <w:sz w:val="28"/>
+          <w:szCs w:val="28"/>
+        </w:rPr>
+        <w:t xml:space="preserve">inventaris afgemaakt. </w:t>
+      </w:r>
+      <w:proofErr w:type="spellStart"/>
+      <w:r>
+        <w:rPr>
+          <w:sz w:val="28"/>
+          <w:szCs w:val="28"/>
+        </w:rPr>
+        <w:t>PowerUps</w:t>
+      </w:r>
+      <w:proofErr w:type="spellEnd"/>
+      <w:r>
+        <w:rPr>
+          <w:sz w:val="28"/>
+          <w:szCs w:val="28"/>
+        </w:rPr>
+        <w:t xml:space="preserve"> gemaakt. Laatste </w:t>
+      </w:r>
+      <w:proofErr w:type="spellStart"/>
+      <w:r>
+        <w:rPr>
+          <w:sz w:val="28"/>
+          <w:szCs w:val="28"/>
+        </w:rPr>
+        <w:t>build</w:t>
+      </w:r>
+      <w:proofErr w:type="spellEnd"/>
+      <w:r>
+        <w:rPr>
+          <w:sz w:val="28"/>
+          <w:szCs w:val="28"/>
+        </w:rPr>
+        <w:t xml:space="preserve"> gemaakt.</w:t>
+      </w:r>
+      <w:bookmarkStart w:id="0" w:name="_GoBack"/>
+      <w:bookmarkEnd w:id="0"/>
     </w:p>
     <w:p>
       <w:pPr>
@@ -2692,7 +3294,6 @@
           <w:sz w:val="28"/>
           <w:szCs w:val="28"/>
         </w:rPr>
-        <w:lastRenderedPageBreak/>
         <w:t>Hoeveel heeft het gekost</w:t>
       </w:r>
       <w:r>
@@ -2847,12 +3448,14 @@
         <w:rPr>
           <w:sz w:val="28"/>
           <w:szCs w:val="28"/>
-        </w:rPr>
-      </w:pPr>
-      <w:r>
-        <w:rPr>
-          <w:sz w:val="28"/>
-          <w:szCs w:val="28"/>
+          <w:lang w:val="en-US"/>
+        </w:rPr>
+      </w:pPr>
+      <w:r>
+        <w:rPr>
+          <w:sz w:val="28"/>
+          <w:szCs w:val="28"/>
+          <w:lang w:val="en-US"/>
         </w:rPr>
         <w:t>Unity, visual studios, word, GitHub.</w:t>
       </w:r>
@@ -2863,6 +3466,7 @@
         <w:rPr>
           <w:sz w:val="28"/>
           <w:szCs w:val="28"/>
+          <w:lang w:val="en-US"/>
         </w:rPr>
       </w:pPr>
     </w:p>
@@ -2872,6 +3476,7 @@
         <w:rPr>
           <w:sz w:val="28"/>
           <w:szCs w:val="28"/>
+          <w:lang w:val="en-US"/>
         </w:rPr>
       </w:pPr>
     </w:p>
@@ -3043,7 +3648,6 @@
           <w:sz w:val="28"/>
           <w:szCs w:val="28"/>
         </w:rPr>
-        <w:lastRenderedPageBreak/>
         <w:t>Omschrijf 3-5 dingen die niet goed gingen</w:t>
       </w:r>
     </w:p>
@@ -3117,7 +3721,23 @@
           <w:sz w:val="28"/>
           <w:szCs w:val="28"/>
         </w:rPr>
-        <w:t>e playtest worden uitgesteld.</w:t>
+        <w:t xml:space="preserve">e </w:t>
+      </w:r>
+      <w:proofErr w:type="spellStart"/>
+      <w:r>
+        <w:rPr>
+          <w:sz w:val="28"/>
+          <w:szCs w:val="28"/>
+        </w:rPr>
+        <w:t>playtest</w:t>
+      </w:r>
+      <w:proofErr w:type="spellEnd"/>
+      <w:r>
+        <w:rPr>
+          <w:sz w:val="28"/>
+          <w:szCs w:val="28"/>
+        </w:rPr>
+        <w:t xml:space="preserve"> worden uitgesteld.</w:t>
       </w:r>
     </w:p>
     <w:p>
@@ -3219,13 +3839,31 @@
           <w:szCs w:val="28"/>
         </w:rPr>
       </w:pPr>
-      <w:r>
-        <w:rPr>
-          <w:sz w:val="28"/>
-          <w:szCs w:val="28"/>
-        </w:rPr>
-        <w:t>Player movement</w:t>
-      </w:r>
+      <w:proofErr w:type="spellStart"/>
+      <w:r>
+        <w:rPr>
+          <w:sz w:val="28"/>
+          <w:szCs w:val="28"/>
+        </w:rPr>
+        <w:t>Player</w:t>
+      </w:r>
+      <w:proofErr w:type="spellEnd"/>
+      <w:r>
+        <w:rPr>
+          <w:sz w:val="28"/>
+          <w:szCs w:val="28"/>
+        </w:rPr>
+        <w:t xml:space="preserve"> </w:t>
+      </w:r>
+      <w:proofErr w:type="spellStart"/>
+      <w:r>
+        <w:rPr>
+          <w:sz w:val="28"/>
+          <w:szCs w:val="28"/>
+        </w:rPr>
+        <w:t>movement</w:t>
+      </w:r>
+      <w:proofErr w:type="spellEnd"/>
     </w:p>
     <w:p>
       <w:pPr>
@@ -3279,6 +3917,7 @@
           <w:szCs w:val="28"/>
         </w:rPr>
       </w:pPr>
+      <w:proofErr w:type="spellStart"/>
       <w:r>
         <w:rPr>
           <w:sz w:val="28"/>
@@ -3286,6 +3925,7 @@
         </w:rPr>
         <w:t>MainMenu</w:t>
       </w:r>
+      <w:proofErr w:type="spellEnd"/>
     </w:p>
     <w:p>
       <w:pPr>
@@ -3299,6 +3939,7 @@
           <w:szCs w:val="28"/>
         </w:rPr>
       </w:pPr>
+      <w:proofErr w:type="spellStart"/>
       <w:r>
         <w:rPr>
           <w:sz w:val="28"/>
@@ -3306,6 +3947,7 @@
         </w:rPr>
         <w:t>Pausegame</w:t>
       </w:r>
+      <w:proofErr w:type="spellEnd"/>
     </w:p>
     <w:p>
       <w:pPr>
@@ -3339,6 +3981,7 @@
           <w:szCs w:val="28"/>
         </w:rPr>
       </w:pPr>
+      <w:proofErr w:type="spellStart"/>
       <w:r>
         <w:rPr>
           <w:sz w:val="28"/>
@@ -3346,6 +3989,7 @@
         </w:rPr>
         <w:t>Collectible</w:t>
       </w:r>
+      <w:proofErr w:type="spellEnd"/>
     </w:p>
     <w:p>
       <w:pPr>
@@ -3414,7 +4058,55 @@
           <w:sz w:val="28"/>
           <w:szCs w:val="28"/>
         </w:rPr>
-        <w:t>Sommige models kunnen hergebruikt worden zoals de models in overworld en tutorial level.</w:t>
+        <w:t xml:space="preserve">Sommige </w:t>
+      </w:r>
+      <w:proofErr w:type="spellStart"/>
+      <w:r>
+        <w:rPr>
+          <w:sz w:val="28"/>
+          <w:szCs w:val="28"/>
+        </w:rPr>
+        <w:t>models</w:t>
+      </w:r>
+      <w:proofErr w:type="spellEnd"/>
+      <w:r>
+        <w:rPr>
+          <w:sz w:val="28"/>
+          <w:szCs w:val="28"/>
+        </w:rPr>
+        <w:t xml:space="preserve"> kunnen hergebruikt worden zoals de </w:t>
+      </w:r>
+      <w:proofErr w:type="spellStart"/>
+      <w:r>
+        <w:rPr>
+          <w:sz w:val="28"/>
+          <w:szCs w:val="28"/>
+        </w:rPr>
+        <w:t>models</w:t>
+      </w:r>
+      <w:proofErr w:type="spellEnd"/>
+      <w:r>
+        <w:rPr>
+          <w:sz w:val="28"/>
+          <w:szCs w:val="28"/>
+        </w:rPr>
+        <w:t xml:space="preserve"> in </w:t>
+      </w:r>
+      <w:proofErr w:type="spellStart"/>
+      <w:r>
+        <w:rPr>
+          <w:sz w:val="28"/>
+          <w:szCs w:val="28"/>
+        </w:rPr>
+        <w:t>overworld</w:t>
+      </w:r>
+      <w:proofErr w:type="spellEnd"/>
+      <w:r>
+        <w:rPr>
+          <w:sz w:val="28"/>
+          <w:szCs w:val="28"/>
+        </w:rPr>
+        <w:t xml:space="preserve"> en tutorial level.</w:t>
       </w:r>
     </w:p>
     <w:p>
@@ -3511,7 +4203,39 @@
           <w:sz w:val="28"/>
           <w:szCs w:val="28"/>
         </w:rPr>
-        <w:t>De HUD was niet duidelijk genoeg. Een Hp sprite toevoegen maakt het al een stuk duidelijker.</w:t>
+        <w:t xml:space="preserve">De HUD was niet duidelijk genoeg. Een </w:t>
+      </w:r>
+      <w:proofErr w:type="spellStart"/>
+      <w:r>
+        <w:rPr>
+          <w:sz w:val="28"/>
+          <w:szCs w:val="28"/>
+        </w:rPr>
+        <w:t>Hp</w:t>
+      </w:r>
+      <w:proofErr w:type="spellEnd"/>
+      <w:r>
+        <w:rPr>
+          <w:sz w:val="28"/>
+          <w:szCs w:val="28"/>
+        </w:rPr>
+        <w:t xml:space="preserve"> </w:t>
+      </w:r>
+      <w:proofErr w:type="spellStart"/>
+      <w:r>
+        <w:rPr>
+          <w:sz w:val="28"/>
+          <w:szCs w:val="28"/>
+        </w:rPr>
+        <w:t>sprite</w:t>
+      </w:r>
+      <w:proofErr w:type="spellEnd"/>
+      <w:r>
+        <w:rPr>
+          <w:sz w:val="28"/>
+          <w:szCs w:val="28"/>
+        </w:rPr>
+        <w:t xml:space="preserve"> toevoegen maakt het al een stuk duidelijker.</w:t>
       </w:r>
       <w:r>
         <w:rPr>
@@ -3566,7 +4290,23 @@
           <w:sz w:val="28"/>
           <w:szCs w:val="28"/>
         </w:rPr>
-        <w:t>Voor het volgende project zou ik het aantal levels aanpassen, misschien cutscenes toevoegen, meer geluiden toevoegen en meer soorten vijanden toevoegen</w:t>
+        <w:t xml:space="preserve">Voor het volgende project zou ik het aantal levels aanpassen, misschien </w:t>
+      </w:r>
+      <w:proofErr w:type="spellStart"/>
+      <w:r>
+        <w:rPr>
+          <w:sz w:val="28"/>
+          <w:szCs w:val="28"/>
+        </w:rPr>
+        <w:t>cutscenes</w:t>
+      </w:r>
+      <w:proofErr w:type="spellEnd"/>
+      <w:r>
+        <w:rPr>
+          <w:sz w:val="28"/>
+          <w:szCs w:val="28"/>
+        </w:rPr>
+        <w:t xml:space="preserve"> toevoegen, meer geluiden toevoegen en meer soorten vijanden toevoegen</w:t>
       </w:r>
       <w:r>
         <w:rPr>
@@ -3746,7 +4486,23 @@
                 <w:sz w:val="24"/>
                 <w:szCs w:val="24"/>
               </w:rPr>
-              <w:t>Testplan, testform en progressie van game presenteren</w:t>
+              <w:t xml:space="preserve">Testplan, </w:t>
+            </w:r>
+            <w:proofErr w:type="spellStart"/>
+            <w:r>
+              <w:rPr>
+                <w:sz w:val="24"/>
+                <w:szCs w:val="24"/>
+              </w:rPr>
+              <w:t>testform</w:t>
+            </w:r>
+            <w:proofErr w:type="spellEnd"/>
+            <w:r>
+              <w:rPr>
+                <w:sz w:val="24"/>
+                <w:szCs w:val="24"/>
+              </w:rPr>
+              <w:t xml:space="preserve"> en progressie van game presenteren</w:t>
             </w:r>
           </w:p>
         </w:tc>
@@ -3878,8 +4634,6 @@
               </w:rPr>
               <w:t>15 maart 2019 om 10:15</w:t>
             </w:r>
-            <w:bookmarkStart w:id="0" w:name="_GoBack"/>
-            <w:bookmarkEnd w:id="0"/>
           </w:p>
         </w:tc>
       </w:tr>
@@ -3903,7 +4657,7 @@
 </file>
 
 <file path=word/numbering.xml><?xml version="1.0" encoding="utf-8"?>
-<w:numbering xmlns:wpc="http://schemas.microsoft.com/office/word/2010/wordprocessingCanvas" xmlns:mc="http://schemas.openxmlformats.org/markup-compatibility/2006" xmlns:o="urn:schemas-microsoft-com:office:office" xmlns:r="http://schemas.openxmlformats.org/officeDocument/2006/relationships" xmlns:m="http://schemas.openxmlformats.org/officeDocument/2006/math" xmlns:v="urn:schemas-microsoft-com:vml" xmlns:wp14="http://schemas.microsoft.com/office/word/2010/wordprocessingDrawing" xmlns:wp="http://schemas.openxmlformats.org/drawingml/2006/wordprocessingDrawing" xmlns:w10="urn:schemas-microsoft-com:office:word" xmlns:w="http://schemas.openxmlformats.org/wordprocessingml/2006/main" xmlns:w14="http://schemas.microsoft.com/office/word/2010/wordml" xmlns:w15="http://schemas.microsoft.com/office/word/2012/wordml" xmlns:wpg="http://schemas.microsoft.com/office/word/2010/wordprocessingGroup" xmlns:wpi="http://schemas.microsoft.com/office/word/2010/wordprocessingInk" xmlns:wne="http://schemas.microsoft.com/office/word/2006/wordml" xmlns:wps="http://schemas.microsoft.com/office/word/2010/wordprocessingShape" mc:Ignorable="w14 w15 wp14">
+<w:numbering xmlns:wpc="http://schemas.microsoft.com/office/word/2010/wordprocessingCanvas" xmlns:cx="http://schemas.microsoft.com/office/drawing/2014/chartex" xmlns:cx1="http://schemas.microsoft.com/office/drawing/2015/9/8/chartex" xmlns:cx2="http://schemas.microsoft.com/office/drawing/2015/10/21/chartex" xmlns:cx3="http://schemas.microsoft.com/office/drawing/2016/5/9/chartex" xmlns:cx4="http://schemas.microsoft.com/office/drawing/2016/5/10/chartex" xmlns:cx5="http://schemas.microsoft.com/office/drawing/2016/5/11/chartex" xmlns:cx6="http://schemas.microsoft.com/office/drawing/2016/5/12/chartex" xmlns:cx7="http://schemas.microsoft.com/office/drawing/2016/5/13/chartex" xmlns:cx8="http://schemas.microsoft.com/office/drawing/2016/5/14/chartex" xmlns:mc="http://schemas.openxmlformats.org/markup-compatibility/2006" xmlns:aink="http://schemas.microsoft.com/office/drawing/2016/ink" xmlns:am3d="http://schemas.microsoft.com/office/drawing/2017/model3d" xmlns:o="urn:schemas-microsoft-com:office:office" xmlns:r="http://schemas.openxmlformats.org/officeDocument/2006/relationships" xmlns:m="http://schemas.openxmlformats.org/officeDocument/2006/math" xmlns:v="urn:schemas-microsoft-com:vml" xmlns:wp14="http://schemas.microsoft.com/office/word/2010/wordprocessingDrawing" xmlns:wp="http://schemas.openxmlformats.org/drawingml/2006/wordprocessingDrawing" xmlns:w10="urn:schemas-microsoft-com:office:word" xmlns:w="http://schemas.openxmlformats.org/wordprocessingml/2006/main" xmlns:w14="http://schemas.microsoft.com/office/word/2010/wordml" xmlns:w15="http://schemas.microsoft.com/office/word/2012/wordml" xmlns:w16cid="http://schemas.microsoft.com/office/word/2016/wordml/cid" xmlns:w16se="http://schemas.microsoft.com/office/word/2015/wordml/symex" xmlns:wpg="http://schemas.microsoft.com/office/word/2010/wordprocessingGroup" xmlns:wpi="http://schemas.microsoft.com/office/word/2010/wordprocessingInk" xmlns:wne="http://schemas.microsoft.com/office/word/2006/wordml" xmlns:wps="http://schemas.microsoft.com/office/word/2010/wordprocessingShape" mc:Ignorable="w14 w15 w16se w16cid wp14">
   <w:abstractNum w:abstractNumId="0" w15:restartNumberingAfterBreak="0">
     <w:nsid w:val="1BA121AF"/>
     <w:multiLevelType w:val="hybridMultilevel"/>
@@ -4140,7 +4894,7 @@
 </file>
 
 <file path=word/styles.xml><?xml version="1.0" encoding="utf-8"?>
-<w:styles xmlns:mc="http://schemas.openxmlformats.org/markup-compatibility/2006" xmlns:r="http://schemas.openxmlformats.org/officeDocument/2006/relationships" xmlns:w="http://schemas.openxmlformats.org/wordprocessingml/2006/main" xmlns:w14="http://schemas.microsoft.com/office/word/2010/wordml" xmlns:w15="http://schemas.microsoft.com/office/word/2012/wordml" mc:Ignorable="w14 w15">
+<w:styles xmlns:mc="http://schemas.openxmlformats.org/markup-compatibility/2006" xmlns:r="http://schemas.openxmlformats.org/officeDocument/2006/relationships" xmlns:w="http://schemas.openxmlformats.org/wordprocessingml/2006/main" xmlns:w14="http://schemas.microsoft.com/office/word/2010/wordml" xmlns:w15="http://schemas.microsoft.com/office/word/2012/wordml" xmlns:w16cid="http://schemas.microsoft.com/office/word/2016/wordml/cid" xmlns:w16se="http://schemas.microsoft.com/office/word/2015/wordml/symex" mc:Ignorable="w14 w15 w16se w16cid">
   <w:docDefaults>
     <w:rPrDefault>
       <w:rPr>
@@ -4156,7 +4910,7 @@
       </w:pPr>
     </w:pPrDefault>
   </w:docDefaults>
-  <w:latentStyles w:defLockedState="0" w:defUIPriority="99" w:defSemiHidden="0" w:defUnhideWhenUsed="0" w:defQFormat="0" w:count="371">
+  <w:latentStyles w:defLockedState="0" w:defUIPriority="99" w:defSemiHidden="0" w:defUnhideWhenUsed="0" w:defQFormat="0" w:count="375">
     <w:lsdException w:name="Normal" w:uiPriority="0" w:qFormat="1"/>
     <w:lsdException w:name="heading 1" w:uiPriority="9" w:qFormat="1"/>
     <w:lsdException w:name="heading 2" w:semiHidden="1" w:uiPriority="9" w:unhideWhenUsed="1" w:qFormat="1"/>
@@ -4262,7 +5016,6 @@
     <w:lsdException w:name="HTML Sample" w:semiHidden="1" w:unhideWhenUsed="1"/>
     <w:lsdException w:name="HTML Typewriter" w:semiHidden="1" w:unhideWhenUsed="1"/>
     <w:lsdException w:name="HTML Variable" w:semiHidden="1" w:unhideWhenUsed="1"/>
-    <w:lsdException w:name="Normal Table" w:semiHidden="1" w:unhideWhenUsed="1"/>
     <w:lsdException w:name="annotation subject" w:semiHidden="1" w:unhideWhenUsed="1"/>
     <w:lsdException w:name="No List" w:semiHidden="1" w:unhideWhenUsed="1"/>
     <w:lsdException w:name="Outline List 1" w:semiHidden="1" w:unhideWhenUsed="1"/>
@@ -4306,10 +5059,8 @@
     <w:lsdException w:name="Table Elegant" w:semiHidden="1" w:unhideWhenUsed="1"/>
     <w:lsdException w:name="Table Professional" w:semiHidden="1" w:unhideWhenUsed="1"/>
     <w:lsdException w:name="Table Subtle 1" w:semiHidden="1" w:unhideWhenUsed="1"/>
-    <w:lsdException w:name="Table Subtle 2" w:semiHidden="1" w:unhideWhenUsed="1"/>
     <w:lsdException w:name="Table Web 1" w:semiHidden="1" w:unhideWhenUsed="1"/>
     <w:lsdException w:name="Table Web 2" w:semiHidden="1" w:unhideWhenUsed="1"/>
-    <w:lsdException w:name="Table Web 3" w:semiHidden="1" w:unhideWhenUsed="1"/>
     <w:lsdException w:name="Balloon Text" w:semiHidden="1" w:unhideWhenUsed="1"/>
     <w:lsdException w:name="Table Grid" w:uiPriority="39"/>
     <w:lsdException w:name="Table Theme" w:semiHidden="1" w:unhideWhenUsed="1"/>
@@ -4528,6 +5279,10 @@
     <w:lsdException w:name="List Table 5 Dark Accent 6" w:uiPriority="50"/>
     <w:lsdException w:name="List Table 6 Colorful Accent 6" w:uiPriority="51"/>
     <w:lsdException w:name="List Table 7 Colorful Accent 6" w:uiPriority="52"/>
+    <w:lsdException w:name="Mention" w:semiHidden="1" w:unhideWhenUsed="1"/>
+    <w:lsdException w:name="Smart Hyperlink" w:semiHidden="1" w:unhideWhenUsed="1"/>
+    <w:lsdException w:name="Hashtag" w:semiHidden="1" w:unhideWhenUsed="1"/>
+    <w:lsdException w:name="Unresolved Mention" w:semiHidden="1" w:unhideWhenUsed="1"/>
   </w:latentStyles>
   <w:style w:type="paragraph" w:default="1" w:styleId="Standaard">
     <w:name w:val="Normal"/>

</xml_diff>